<commit_message>
CAN1-47 # fixed issues in TX_priority_logic reqs by Waseem
</commit_message>
<xml_diff>
--- a/Documentations/Requirements/TX_Priority_Logic.docx
+++ b/Documentations/Requirements/TX_Priority_Logic.docx
@@ -26,7 +26,47 @@
         </w:numPr>
       </w:pPr>
       <w:r>
-        <w:t>All output signals shall be set to zeros when ‘</w:t>
+        <w:t>‘</w:t>
+      </w:r>
+      <w:proofErr w:type="spellStart"/>
+      <w:r>
+        <w:t>o_send_data</w:t>
+      </w:r>
+      <w:proofErr w:type="spellEnd"/>
+      <w:proofErr w:type="gramStart"/>
+      <w:r>
+        <w:t>’[</w:t>
+      </w:r>
+      <w:proofErr w:type="gramEnd"/>
+      <w:r>
+        <w:t>127:0], ‘</w:t>
+      </w:r>
+      <w:proofErr w:type="spellStart"/>
+      <w:r>
+        <w:t>o_send_en</w:t>
+      </w:r>
+      <w:proofErr w:type="spellEnd"/>
+      <w:r>
+        <w:t>’, ‘</w:t>
+      </w:r>
+      <w:proofErr w:type="spellStart"/>
+      <w:r>
+        <w:t>o_hpb_r_en</w:t>
+      </w:r>
+      <w:proofErr w:type="spellEnd"/>
+      <w:r>
+        <w:t>’ and ‘</w:t>
+      </w:r>
+      <w:proofErr w:type="spellStart"/>
+      <w:r>
+        <w:t>o_fifo_r_en</w:t>
+      </w:r>
+      <w:proofErr w:type="spellEnd"/>
+      <w:r>
+        <w:t>’ outputs</w:t>
+      </w:r>
+      <w:r>
+        <w:t xml:space="preserve"> shall be set to zeros when ‘</w:t>
       </w:r>
       <w:proofErr w:type="spellStart"/>
       <w:r>
@@ -46,7 +86,23 @@
         </w:numPr>
       </w:pPr>
       <w:r>
-        <w:t>Output data to the stream processor shall be synchronized to the CAN clock</w:t>
+        <w:t>‘</w:t>
+      </w:r>
+      <w:proofErr w:type="spellStart"/>
+      <w:r>
+        <w:t>o_send_data</w:t>
+      </w:r>
+      <w:proofErr w:type="spellEnd"/>
+      <w:proofErr w:type="gramStart"/>
+      <w:r>
+        <w:t>’[</w:t>
+      </w:r>
+      <w:proofErr w:type="gramEnd"/>
+      <w:r>
+        <w:t xml:space="preserve">127:0] </w:t>
+      </w:r>
+      <w:r>
+        <w:t>shall be synchronized to the CAN clock</w:t>
       </w:r>
       <w:r>
         <w:t>.</w:t>
@@ -101,19 +157,13 @@
         </w:numPr>
       </w:pPr>
       <w:r>
-        <w:t>The module shall implement a state machine running on the system clock.</w:t>
-      </w:r>
-    </w:p>
-    <w:p>
-      <w:pPr>
-        <w:pStyle w:val="ListParagraph"/>
-        <w:numPr>
-          <w:ilvl w:val="0"/>
-          <w:numId w:val="1"/>
-        </w:numPr>
-      </w:pPr>
-      <w:r>
-        <w:t xml:space="preserve">The state machine shall have at least the following states: idle, prepare, </w:t>
+        <w:t xml:space="preserve">The </w:t>
+      </w:r>
+      <w:r>
+        <w:t xml:space="preserve">implemented </w:t>
+      </w:r>
+      <w:r>
+        <w:t xml:space="preserve">state machine shall have at least the following states: idle, prepare, </w:t>
       </w:r>
       <w:proofErr w:type="spellStart"/>
       <w:r>
@@ -306,21 +356,23 @@
         <w:t>i_hpb_data</w:t>
       </w:r>
       <w:proofErr w:type="spellEnd"/>
-      <w:r>
-        <w:t xml:space="preserve">’ shall be </w:t>
-      </w:r>
-      <w:r>
-        <w:t>latched internally</w:t>
-      </w:r>
-      <w:r>
-        <w:t xml:space="preserve"> when the state transitions from prepare to </w:t>
-      </w:r>
-      <w:proofErr w:type="spellStart"/>
-      <w:r>
-        <w:t>send_</w:t>
-      </w:r>
-      <w:r>
-        <w:t>hpb</w:t>
+      <w:proofErr w:type="gramStart"/>
+      <w:r>
+        <w:t>’</w:t>
+      </w:r>
+      <w:r>
+        <w:t>[</w:t>
+      </w:r>
+      <w:proofErr w:type="gramEnd"/>
+      <w:r>
+        <w:t>127:0]</w:t>
+      </w:r>
+      <w:r>
+        <w:t xml:space="preserve"> shall be latched internally when the state transitions from prepare to </w:t>
+      </w:r>
+      <w:proofErr w:type="spellStart"/>
+      <w:r>
+        <w:t>send_hpb</w:t>
       </w:r>
       <w:proofErr w:type="spellEnd"/>
       <w:r>
@@ -340,10 +392,7 @@
       </w:r>
       <w:proofErr w:type="spellStart"/>
       <w:r>
-        <w:t>send_</w:t>
-      </w:r>
-      <w:r>
-        <w:t>fifo</w:t>
+        <w:t>send_fifo</w:t>
       </w:r>
       <w:proofErr w:type="spellEnd"/>
       <w:r>
@@ -363,32 +412,212 @@
       </w:r>
       <w:proofErr w:type="spellEnd"/>
       <w:r>
+        <w:t>’ is set to 1, ‘</w:t>
+      </w:r>
+      <w:proofErr w:type="spellStart"/>
+      <w:r>
+        <w:t>i_hpbfull</w:t>
+      </w:r>
+      <w:proofErr w:type="spellEnd"/>
+      <w:r>
+        <w:t>’ is set to 0 and ‘</w:t>
+      </w:r>
+      <w:proofErr w:type="spellStart"/>
+      <w:r>
+        <w:t>i_tx_empty</w:t>
+      </w:r>
+      <w:proofErr w:type="spellEnd"/>
+      <w:r>
+        <w:t>’ is set to 0.</w:t>
+      </w:r>
+    </w:p>
+    <w:p>
+      <w:pPr>
+        <w:pStyle w:val="ListParagraph"/>
+        <w:numPr>
+          <w:ilvl w:val="0"/>
+          <w:numId w:val="1"/>
+        </w:numPr>
+      </w:pPr>
+      <w:r>
+        <w:t>‘</w:t>
+      </w:r>
+      <w:proofErr w:type="spellStart"/>
+      <w:r>
+        <w:t>o_fifo_r_en</w:t>
+      </w:r>
+      <w:proofErr w:type="spellEnd"/>
+      <w:r>
+        <w:t xml:space="preserve">’ shall be pulsed for one system clock cycle when the state transitions from prepare to </w:t>
+      </w:r>
+      <w:proofErr w:type="spellStart"/>
+      <w:r>
+        <w:t>send_fifo</w:t>
+      </w:r>
+      <w:proofErr w:type="spellEnd"/>
+      <w:r>
+        <w:t>.</w:t>
+      </w:r>
+    </w:p>
+    <w:p>
+      <w:pPr>
+        <w:pStyle w:val="ListParagraph"/>
+        <w:numPr>
+          <w:ilvl w:val="0"/>
+          <w:numId w:val="1"/>
+        </w:numPr>
+      </w:pPr>
+      <w:r>
+        <w:t>‘</w:t>
+      </w:r>
+      <w:proofErr w:type="spellStart"/>
+      <w:r>
+        <w:t>i_fifo_data</w:t>
+      </w:r>
+      <w:proofErr w:type="spellEnd"/>
+      <w:proofErr w:type="gramStart"/>
+      <w:r>
+        <w:t>’</w:t>
+      </w:r>
+      <w:r>
+        <w:t>[</w:t>
+      </w:r>
+      <w:proofErr w:type="gramEnd"/>
+      <w:r>
+        <w:t>127:0]</w:t>
+      </w:r>
+      <w:r>
+        <w:t xml:space="preserve"> shall be latched internally when the state transitions from prepare to </w:t>
+      </w:r>
+      <w:proofErr w:type="spellStart"/>
+      <w:r>
+        <w:t>send_fifo</w:t>
+      </w:r>
+      <w:proofErr w:type="spellEnd"/>
+      <w:r>
+        <w:t>.</w:t>
+      </w:r>
+    </w:p>
+    <w:p>
+      <w:pPr>
+        <w:pStyle w:val="ListParagraph"/>
+        <w:numPr>
+          <w:ilvl w:val="0"/>
+          <w:numId w:val="1"/>
+        </w:numPr>
+      </w:pPr>
+      <w:r>
+        <w:t>‘</w:t>
+      </w:r>
+      <w:proofErr w:type="spellStart"/>
+      <w:r>
+        <w:t>o_send_en</w:t>
+      </w:r>
+      <w:proofErr w:type="spellEnd"/>
+      <w:r>
+        <w:t xml:space="preserve">’ shall be set to 1 when the state is in </w:t>
+      </w:r>
+      <w:proofErr w:type="spellStart"/>
+      <w:r>
+        <w:t>send_hpb</w:t>
+      </w:r>
+      <w:proofErr w:type="spellEnd"/>
+      <w:r>
+        <w:t xml:space="preserve"> or </w:t>
+      </w:r>
+      <w:proofErr w:type="spellStart"/>
+      <w:r>
+        <w:t>send_fifo</w:t>
+      </w:r>
+      <w:proofErr w:type="spellEnd"/>
+      <w:r>
+        <w:t>.</w:t>
+      </w:r>
+    </w:p>
+    <w:p>
+      <w:pPr>
+        <w:pStyle w:val="ListParagraph"/>
+        <w:numPr>
+          <w:ilvl w:val="0"/>
+          <w:numId w:val="1"/>
+        </w:numPr>
+      </w:pPr>
+      <w:r>
+        <w:t>‘</w:t>
+      </w:r>
+      <w:proofErr w:type="spellStart"/>
+      <w:r>
+        <w:t>o_send_data</w:t>
+      </w:r>
+      <w:proofErr w:type="spellEnd"/>
+      <w:proofErr w:type="gramStart"/>
+      <w:r>
+        <w:t>’</w:t>
+      </w:r>
+      <w:r>
+        <w:t>[</w:t>
+      </w:r>
+      <w:proofErr w:type="gramEnd"/>
+      <w:r>
+        <w:t>127:0]</w:t>
+      </w:r>
+      <w:r>
+        <w:t xml:space="preserve"> shall be set to the latched data when the state is in </w:t>
+      </w:r>
+      <w:proofErr w:type="spellStart"/>
+      <w:r>
+        <w:t>send_hpb</w:t>
+      </w:r>
+      <w:proofErr w:type="spellEnd"/>
+      <w:r>
+        <w:t xml:space="preserve"> or </w:t>
+      </w:r>
+      <w:proofErr w:type="spellStart"/>
+      <w:r>
+        <w:t>send_fifo</w:t>
+      </w:r>
+      <w:proofErr w:type="spellEnd"/>
+      <w:r>
+        <w:t>.</w:t>
+      </w:r>
+    </w:p>
+    <w:p>
+      <w:pPr>
+        <w:pStyle w:val="ListParagraph"/>
+        <w:numPr>
+          <w:ilvl w:val="0"/>
+          <w:numId w:val="1"/>
+        </w:numPr>
+      </w:pPr>
+      <w:r>
+        <w:t xml:space="preserve">The state shall transition from </w:t>
+      </w:r>
+      <w:proofErr w:type="spellStart"/>
+      <w:r>
+        <w:t>send_hpb</w:t>
+      </w:r>
+      <w:proofErr w:type="spellEnd"/>
+      <w:r>
+        <w:t xml:space="preserve"> to idle when ‘</w:t>
+      </w:r>
+      <w:proofErr w:type="spellStart"/>
+      <w:r>
+        <w:t>i_busy_can</w:t>
+      </w:r>
+      <w:proofErr w:type="spellEnd"/>
+      <w:r>
         <w:t>’ is set to 1</w:t>
       </w:r>
       <w:r>
-        <w:t>,</w:t>
-      </w:r>
-      <w:r>
-        <w:t xml:space="preserve"> ‘</w:t>
-      </w:r>
-      <w:proofErr w:type="spellStart"/>
-      <w:r>
-        <w:t>i_hpbfull</w:t>
-      </w:r>
-      <w:proofErr w:type="spellEnd"/>
-      <w:r>
-        <w:t xml:space="preserve">’ is set to </w:t>
-      </w:r>
-      <w:r>
-        <w:t>0 and ‘</w:t>
-      </w:r>
-      <w:proofErr w:type="spellStart"/>
-      <w:r>
-        <w:t>i_tx_empty</w:t>
-      </w:r>
-      <w:proofErr w:type="spellEnd"/>
-      <w:r>
-        <w:t>’ is set to 0</w:t>
+        <w:t xml:space="preserve"> and ‘</w:t>
+      </w:r>
+      <w:proofErr w:type="spellStart"/>
+      <w:r>
+        <w:t>i_cen</w:t>
+      </w:r>
+      <w:proofErr w:type="spellEnd"/>
+      <w:r>
+        <w:t>’ is set to 1</w:t>
       </w:r>
       <w:r>
         <w:t>.</w:t>
@@ -403,199 +632,11 @@
         </w:numPr>
       </w:pPr>
       <w:r>
-        <w:t>‘</w:t>
-      </w:r>
-      <w:proofErr w:type="spellStart"/>
-      <w:r>
-        <w:t>o_</w:t>
-      </w:r>
-      <w:r>
-        <w:t>fifo</w:t>
-      </w:r>
-      <w:r>
-        <w:t>_r_en</w:t>
-      </w:r>
-      <w:proofErr w:type="spellEnd"/>
-      <w:r>
-        <w:t xml:space="preserve">’ shall be pulsed for one system clock cycle when the state transitions from prepare to </w:t>
-      </w:r>
-      <w:proofErr w:type="spellStart"/>
-      <w:r>
-        <w:t>send_</w:t>
-      </w:r>
-      <w:r>
-        <w:t>fifo</w:t>
-      </w:r>
-      <w:proofErr w:type="spellEnd"/>
-      <w:r>
-        <w:t>.</w:t>
-      </w:r>
-    </w:p>
-    <w:p>
-      <w:pPr>
-        <w:pStyle w:val="ListParagraph"/>
-        <w:numPr>
-          <w:ilvl w:val="0"/>
-          <w:numId w:val="1"/>
-        </w:numPr>
-      </w:pPr>
-      <w:r>
-        <w:t>‘</w:t>
-      </w:r>
-      <w:proofErr w:type="spellStart"/>
-      <w:r>
-        <w:t>i_fifo_data</w:t>
-      </w:r>
-      <w:proofErr w:type="spellEnd"/>
-      <w:r>
-        <w:t xml:space="preserve">’ shall be </w:t>
-      </w:r>
-      <w:r>
-        <w:t xml:space="preserve">latched internally </w:t>
-      </w:r>
-      <w:r>
-        <w:t xml:space="preserve">when the state transitions from prepare to </w:t>
+        <w:t xml:space="preserve">The state shall transition from </w:t>
       </w:r>
       <w:proofErr w:type="spellStart"/>
       <w:r>
         <w:t>send_fifo</w:t>
-      </w:r>
-      <w:proofErr w:type="spellEnd"/>
-      <w:r>
-        <w:t>.</w:t>
-      </w:r>
-    </w:p>
-    <w:p>
-      <w:pPr>
-        <w:pStyle w:val="ListParagraph"/>
-        <w:numPr>
-          <w:ilvl w:val="0"/>
-          <w:numId w:val="1"/>
-        </w:numPr>
-      </w:pPr>
-      <w:r>
-        <w:t>‘</w:t>
-      </w:r>
-      <w:proofErr w:type="spellStart"/>
-      <w:r>
-        <w:t>o_send_en</w:t>
-      </w:r>
-      <w:proofErr w:type="spellEnd"/>
-      <w:r>
-        <w:t xml:space="preserve">’ shall be set to 1 when the state is in </w:t>
-      </w:r>
-      <w:proofErr w:type="spellStart"/>
-      <w:r>
-        <w:t>send_hpb</w:t>
-      </w:r>
-      <w:proofErr w:type="spellEnd"/>
-      <w:r>
-        <w:t xml:space="preserve"> or </w:t>
-      </w:r>
-      <w:proofErr w:type="spellStart"/>
-      <w:r>
-        <w:t>send_fifo</w:t>
-      </w:r>
-      <w:proofErr w:type="spellEnd"/>
-      <w:r>
-        <w:t>.</w:t>
-      </w:r>
-    </w:p>
-    <w:p>
-      <w:pPr>
-        <w:pStyle w:val="ListParagraph"/>
-        <w:numPr>
-          <w:ilvl w:val="0"/>
-          <w:numId w:val="1"/>
-        </w:numPr>
-      </w:pPr>
-      <w:r>
-        <w:t>‘</w:t>
-      </w:r>
-      <w:proofErr w:type="spellStart"/>
-      <w:r>
-        <w:t>o_send_data</w:t>
-      </w:r>
-      <w:proofErr w:type="spellEnd"/>
-      <w:r>
-        <w:t xml:space="preserve">’ shall be set to the latched data when the state is in </w:t>
-      </w:r>
-      <w:proofErr w:type="spellStart"/>
-      <w:r>
-        <w:t>send_hpb</w:t>
-      </w:r>
-      <w:proofErr w:type="spellEnd"/>
-      <w:r>
-        <w:t xml:space="preserve"> or </w:t>
-      </w:r>
-      <w:proofErr w:type="spellStart"/>
-      <w:r>
-        <w:t>send_fifo</w:t>
-      </w:r>
-      <w:proofErr w:type="spellEnd"/>
-      <w:r>
-        <w:t>.</w:t>
-      </w:r>
-    </w:p>
-    <w:p>
-      <w:pPr>
-        <w:pStyle w:val="ListParagraph"/>
-        <w:numPr>
-          <w:ilvl w:val="0"/>
-          <w:numId w:val="1"/>
-        </w:numPr>
-      </w:pPr>
-      <w:r>
-        <w:t xml:space="preserve">The state shall transition from </w:t>
-      </w:r>
-      <w:proofErr w:type="spellStart"/>
-      <w:r>
-        <w:t>send_hpb</w:t>
-      </w:r>
-      <w:proofErr w:type="spellEnd"/>
-      <w:r>
-        <w:t xml:space="preserve"> to idle when ‘</w:t>
-      </w:r>
-      <w:proofErr w:type="spellStart"/>
-      <w:r>
-        <w:t>i_busy_can</w:t>
-      </w:r>
-      <w:proofErr w:type="spellEnd"/>
-      <w:r>
-        <w:t>’ is set to 1</w:t>
-      </w:r>
-      <w:r>
-        <w:t xml:space="preserve"> and ‘</w:t>
-      </w:r>
-      <w:proofErr w:type="spellStart"/>
-      <w:r>
-        <w:t>i_cen</w:t>
-      </w:r>
-      <w:proofErr w:type="spellEnd"/>
-      <w:r>
-        <w:t>’ is set to 1</w:t>
-      </w:r>
-      <w:r>
-        <w:t>.</w:t>
-      </w:r>
-    </w:p>
-    <w:p>
-      <w:pPr>
-        <w:pStyle w:val="ListParagraph"/>
-        <w:numPr>
-          <w:ilvl w:val="0"/>
-          <w:numId w:val="1"/>
-        </w:numPr>
-      </w:pPr>
-      <w:r>
-        <w:t xml:space="preserve">The state shall transition from </w:t>
-      </w:r>
-      <w:proofErr w:type="spellStart"/>
-      <w:r>
-        <w:t>send_</w:t>
-      </w:r>
-      <w:r>
-        <w:t>fifo</w:t>
       </w:r>
       <w:proofErr w:type="spellEnd"/>
       <w:r>
@@ -854,6 +895,7 @@
     <w:lsdException w:name="HTML Sample" w:semiHidden="1" w:unhideWhenUsed="1"/>
     <w:lsdException w:name="HTML Typewriter" w:semiHidden="1" w:unhideWhenUsed="1"/>
     <w:lsdException w:name="HTML Variable" w:semiHidden="1" w:unhideWhenUsed="1"/>
+    <w:lsdException w:name="Normal Table" w:semiHidden="1" w:unhideWhenUsed="1"/>
     <w:lsdException w:name="annotation subject" w:semiHidden="1" w:unhideWhenUsed="1"/>
     <w:lsdException w:name="No List" w:semiHidden="1" w:unhideWhenUsed="1"/>
     <w:lsdException w:name="Outline List 1" w:semiHidden="1" w:unhideWhenUsed="1"/>
@@ -900,8 +942,10 @@
     <w:lsdException w:name="Table Subtle 2" w:semiHidden="1" w:unhideWhenUsed="1"/>
     <w:lsdException w:name="Table Web 1" w:semiHidden="1" w:unhideWhenUsed="1"/>
     <w:lsdException w:name="Table Web 2" w:semiHidden="1" w:unhideWhenUsed="1"/>
+    <w:lsdException w:name="Table Web 3" w:semiHidden="1" w:unhideWhenUsed="1"/>
     <w:lsdException w:name="Balloon Text" w:semiHidden="1" w:unhideWhenUsed="1"/>
     <w:lsdException w:name="Table Grid" w:uiPriority="39"/>
+    <w:lsdException w:name="Table Theme" w:semiHidden="1" w:unhideWhenUsed="1"/>
     <w:lsdException w:name="Placeholder Text" w:semiHidden="1"/>
     <w:lsdException w:name="No Spacing" w:uiPriority="1" w:qFormat="1"/>
     <w:lsdException w:name="Light Shading" w:uiPriority="60"/>

</xml_diff>

<commit_message>
CAN1-47 #Made changes to TXPL reqs by Waseem
</commit_message>
<xml_diff>
--- a/Documentations/Requirements/TX_Priority_Logic.docx
+++ b/Documentations/Requirements/TX_Priority_Logic.docx
@@ -26,80 +26,22 @@
         </w:numPr>
       </w:pPr>
       <w:r>
-        <w:t>‘</w:t>
-      </w:r>
-      <w:proofErr w:type="spellStart"/>
-      <w:r>
-        <w:t>o_send_data</w:t>
-      </w:r>
-      <w:proofErr w:type="spellEnd"/>
-      <w:proofErr w:type="gramStart"/>
-      <w:r>
-        <w:t>’[</w:t>
-      </w:r>
-      <w:proofErr w:type="gramEnd"/>
-      <w:r>
-        <w:t>127:0], ‘</w:t>
-      </w:r>
-      <w:proofErr w:type="spellStart"/>
-      <w:r>
-        <w:t>o_send_en</w:t>
-      </w:r>
-      <w:proofErr w:type="spellEnd"/>
-      <w:r>
-        <w:t>’, ‘</w:t>
-      </w:r>
-      <w:proofErr w:type="spellStart"/>
-      <w:r>
-        <w:t>o_hpb_r_en</w:t>
-      </w:r>
-      <w:proofErr w:type="spellEnd"/>
-      <w:r>
-        <w:t>’ and ‘</w:t>
-      </w:r>
-      <w:proofErr w:type="spellStart"/>
-      <w:r>
-        <w:t>o_fifo_r_en</w:t>
-      </w:r>
-      <w:proofErr w:type="spellEnd"/>
-      <w:r>
-        <w:t>’ outputs</w:t>
-      </w:r>
-      <w:r>
-        <w:t xml:space="preserve"> shall be set to zeros when ‘</w:t>
-      </w:r>
-      <w:proofErr w:type="spellStart"/>
-      <w:r>
-        <w:t>i_reset</w:t>
-      </w:r>
-      <w:proofErr w:type="spellEnd"/>
-      <w:r>
-        <w:t>’ is set to 1.</w:t>
-      </w:r>
-    </w:p>
-    <w:p>
-      <w:pPr>
-        <w:pStyle w:val="ListParagraph"/>
-        <w:numPr>
-          <w:ilvl w:val="0"/>
-          <w:numId w:val="1"/>
-        </w:numPr>
-      </w:pPr>
-      <w:r>
-        <w:t>‘</w:t>
-      </w:r>
-      <w:proofErr w:type="spellStart"/>
-      <w:r>
-        <w:t>o_send_data</w:t>
-      </w:r>
-      <w:proofErr w:type="spellEnd"/>
-      <w:proofErr w:type="gramStart"/>
-      <w:r>
-        <w:t>’[</w:t>
-      </w:r>
-      <w:proofErr w:type="gramEnd"/>
-      <w:r>
-        <w:t xml:space="preserve">127:0] </w:t>
+        <w:t>‘o_send_data’[127:0], ‘o_send_en’, ‘o_hpb_r_en’ and ‘o_fifo_r_en’ outputs</w:t>
+      </w:r>
+      <w:r>
+        <w:t xml:space="preserve"> shall be set to zeros when ‘i_reset’ is set to 1.</w:t>
+      </w:r>
+    </w:p>
+    <w:p>
+      <w:pPr>
+        <w:pStyle w:val="ListParagraph"/>
+        <w:numPr>
+          <w:ilvl w:val="0"/>
+          <w:numId w:val="1"/>
+        </w:numPr>
+      </w:pPr>
+      <w:r>
+        <w:t xml:space="preserve">‘o_send_data’[127:0] </w:t>
       </w:r>
       <w:r>
         <w:t>shall be synchronized to the CAN clock</w:t>
@@ -117,35 +59,31 @@
         </w:numPr>
       </w:pPr>
       <w:r>
-        <w:t>‘</w:t>
-      </w:r>
-      <w:proofErr w:type="spellStart"/>
-      <w:r>
-        <w:t>o_send_en</w:t>
-      </w:r>
-      <w:proofErr w:type="spellEnd"/>
-      <w:r>
-        <w:t>’ shall be synchronized to the CAN clock.</w:t>
-      </w:r>
-    </w:p>
-    <w:p>
-      <w:pPr>
-        <w:pStyle w:val="ListParagraph"/>
-        <w:numPr>
-          <w:ilvl w:val="0"/>
-          <w:numId w:val="1"/>
-        </w:numPr>
-      </w:pPr>
-      <w:r>
-        <w:t>‘</w:t>
-      </w:r>
-      <w:proofErr w:type="spellStart"/>
-      <w:r>
-        <w:t>i_busy_can</w:t>
-      </w:r>
-      <w:proofErr w:type="spellEnd"/>
-      <w:r>
-        <w:t>’ shall be synchronized to the system clock.</w:t>
+        <w:t>‘o_send_en’ shall be synchronized to the CAN clock.</w:t>
+      </w:r>
+    </w:p>
+    <w:p>
+      <w:pPr>
+        <w:pStyle w:val="ListParagraph"/>
+        <w:numPr>
+          <w:ilvl w:val="0"/>
+          <w:numId w:val="1"/>
+        </w:numPr>
+      </w:pPr>
+      <w:r>
+        <w:t>‘i_busy_can’ shall be synchronized to the system clock.</w:t>
+      </w:r>
+    </w:p>
+    <w:p>
+      <w:pPr>
+        <w:pStyle w:val="ListParagraph"/>
+        <w:numPr>
+          <w:ilvl w:val="0"/>
+          <w:numId w:val="1"/>
+        </w:numPr>
+      </w:pPr>
+      <w:r>
+        <w:t>All state transitions and signal manipulation shall occur using system clock.</w:t>
       </w:r>
     </w:p>
     <w:p>
@@ -165,19 +103,18 @@
       <w:r>
         <w:t xml:space="preserve">state machine shall have at least the following states: idle, prepare, </w:t>
       </w:r>
-      <w:proofErr w:type="spellStart"/>
       <w:r>
         <w:t>send_hpb</w:t>
       </w:r>
-      <w:proofErr w:type="spellEnd"/>
-      <w:r>
-        <w:t xml:space="preserve"> and </w:t>
-      </w:r>
-      <w:proofErr w:type="spellStart"/>
-      <w:r>
-        <w:t>send_fifo</w:t>
-      </w:r>
-      <w:proofErr w:type="spellEnd"/>
+      <w:r>
+        <w:t>,</w:t>
+      </w:r>
+      <w:r>
+        <w:t xml:space="preserve"> send_fifo</w:t>
+      </w:r>
+      <w:r>
+        <w:t xml:space="preserve"> and send</w:t>
+      </w:r>
       <w:r>
         <w:t>.</w:t>
       </w:r>
@@ -209,133 +146,35 @@
         <w:t>transition to and stay in</w:t>
       </w:r>
       <w:r>
-        <w:t xml:space="preserve"> idle state when ‘</w:t>
-      </w:r>
-      <w:proofErr w:type="spellStart"/>
-      <w:r>
-        <w:t>i_reset</w:t>
-      </w:r>
-      <w:proofErr w:type="spellEnd"/>
-      <w:r>
-        <w:t>’ is set to 1.</w:t>
-      </w:r>
-    </w:p>
-    <w:p>
-      <w:pPr>
-        <w:pStyle w:val="ListParagraph"/>
-        <w:numPr>
-          <w:ilvl w:val="0"/>
-          <w:numId w:val="1"/>
-        </w:numPr>
-      </w:pPr>
-      <w:r>
-        <w:t>‘</w:t>
-      </w:r>
-      <w:proofErr w:type="spellStart"/>
-      <w:r>
-        <w:t>o_send_en</w:t>
-      </w:r>
-      <w:proofErr w:type="spellEnd"/>
-      <w:r>
-        <w:t>’ shall be set to 0 when the state is in idle.</w:t>
-      </w:r>
-    </w:p>
-    <w:p>
-      <w:pPr>
-        <w:pStyle w:val="ListParagraph"/>
-        <w:numPr>
-          <w:ilvl w:val="0"/>
-          <w:numId w:val="1"/>
-        </w:numPr>
-      </w:pPr>
-      <w:r>
-        <w:t>The state shall transition from idle to prepare when ‘</w:t>
-      </w:r>
-      <w:proofErr w:type="spellStart"/>
-      <w:r>
-        <w:t>i_busy_can</w:t>
-      </w:r>
-      <w:proofErr w:type="spellEnd"/>
-      <w:r>
-        <w:t>’ is set to 0 and ‘</w:t>
-      </w:r>
-      <w:proofErr w:type="spellStart"/>
-      <w:r>
-        <w:t>i_cen</w:t>
-      </w:r>
-      <w:proofErr w:type="spellEnd"/>
-      <w:r>
-        <w:t>’ is set to 1.</w:t>
-      </w:r>
-    </w:p>
-    <w:p>
-      <w:pPr>
-        <w:pStyle w:val="ListParagraph"/>
-        <w:numPr>
-          <w:ilvl w:val="0"/>
-          <w:numId w:val="1"/>
-        </w:numPr>
-      </w:pPr>
-      <w:r>
-        <w:t xml:space="preserve">The state shall transition from prepare to </w:t>
-      </w:r>
-      <w:proofErr w:type="spellStart"/>
-      <w:r>
-        <w:t>send_hpb</w:t>
-      </w:r>
-      <w:proofErr w:type="spellEnd"/>
-      <w:r>
-        <w:t xml:space="preserve"> when ‘</w:t>
-      </w:r>
-      <w:proofErr w:type="spellStart"/>
-      <w:r>
-        <w:t>i_busy_can</w:t>
-      </w:r>
-      <w:proofErr w:type="spellEnd"/>
-      <w:r>
-        <w:t>’ is set to 0, ‘</w:t>
-      </w:r>
-      <w:proofErr w:type="spellStart"/>
-      <w:r>
-        <w:t>i_cen</w:t>
-      </w:r>
-      <w:proofErr w:type="spellEnd"/>
-      <w:r>
-        <w:t>’ is set to 1 and ‘</w:t>
-      </w:r>
-      <w:proofErr w:type="spellStart"/>
-      <w:r>
-        <w:t>i_hpbfull</w:t>
-      </w:r>
-      <w:proofErr w:type="spellEnd"/>
-      <w:r>
-        <w:t>’ is set to 1.</w:t>
-      </w:r>
-    </w:p>
-    <w:p>
-      <w:pPr>
-        <w:pStyle w:val="ListParagraph"/>
-        <w:numPr>
-          <w:ilvl w:val="0"/>
-          <w:numId w:val="1"/>
-        </w:numPr>
-      </w:pPr>
-      <w:r>
-        <w:t>‘</w:t>
-      </w:r>
-      <w:proofErr w:type="spellStart"/>
-      <w:r>
-        <w:t>o_hpb_r_en</w:t>
-      </w:r>
-      <w:proofErr w:type="spellEnd"/>
-      <w:r>
-        <w:t xml:space="preserve">’ shall be pulsed for one system clock cycle when the state transitions from prepare to </w:t>
-      </w:r>
-      <w:proofErr w:type="spellStart"/>
-      <w:r>
-        <w:t>send_hpb</w:t>
-      </w:r>
-      <w:proofErr w:type="spellEnd"/>
+        <w:t xml:space="preserve"> idle state when ‘i_reset’ is set to 1.</w:t>
+      </w:r>
+    </w:p>
+    <w:p>
+      <w:pPr>
+        <w:pStyle w:val="ListParagraph"/>
+        <w:numPr>
+          <w:ilvl w:val="0"/>
+          <w:numId w:val="1"/>
+        </w:numPr>
+      </w:pPr>
+      <w:r>
+        <w:t xml:space="preserve">‘o_send_en’ shall be set to 0 </w:t>
+      </w:r>
+      <w:r>
+        <w:t>in all s</w:t>
+      </w:r>
+      <w:r>
+        <w:t>tate</w:t>
+      </w:r>
+      <w:r>
+        <w:t>s</w:t>
+      </w:r>
+      <w:r>
+        <w:t xml:space="preserve"> </w:t>
+      </w:r>
+      <w:r>
+        <w:t>except in send state</w:t>
+      </w:r>
       <w:r>
         <w:t>.</w:t>
       </w:r>
@@ -349,32 +188,140 @@
         </w:numPr>
       </w:pPr>
       <w:r>
-        <w:t>‘</w:t>
-      </w:r>
-      <w:proofErr w:type="spellStart"/>
-      <w:r>
-        <w:t>i_hpb_data</w:t>
-      </w:r>
-      <w:proofErr w:type="spellEnd"/>
-      <w:proofErr w:type="gramStart"/>
-      <w:r>
-        <w:t>’</w:t>
-      </w:r>
-      <w:r>
-        <w:t>[</w:t>
-      </w:r>
-      <w:proofErr w:type="gramEnd"/>
-      <w:r>
-        <w:t>127:0]</w:t>
-      </w:r>
-      <w:r>
-        <w:t xml:space="preserve"> shall be latched internally when the state transitions from prepare to </w:t>
-      </w:r>
-      <w:proofErr w:type="spellStart"/>
-      <w:r>
-        <w:t>send_hpb</w:t>
-      </w:r>
-      <w:proofErr w:type="spellEnd"/>
+        <w:t>The state shall transition from idle to prepare when ‘i_busy_can’ is set to 0 and ‘i_cen’ is set to 1.</w:t>
+      </w:r>
+    </w:p>
+    <w:p>
+      <w:pPr>
+        <w:pStyle w:val="ListParagraph"/>
+        <w:numPr>
+          <w:ilvl w:val="0"/>
+          <w:numId w:val="1"/>
+        </w:numPr>
+      </w:pPr>
+      <w:r>
+        <w:t>The state shall transition from prepare to send_hpb when ‘i_busy_can’ is set to 0, ‘i_cen’ is set to 1 and ‘i_hpbfull’ is set to 1.</w:t>
+      </w:r>
+    </w:p>
+    <w:p>
+      <w:pPr>
+        <w:pStyle w:val="ListParagraph"/>
+        <w:numPr>
+          <w:ilvl w:val="0"/>
+          <w:numId w:val="1"/>
+        </w:numPr>
+      </w:pPr>
+      <w:r>
+        <w:t>‘o_hpb_r_en’ shall be pulsed for one system clock cycle when the state transitions from prepare to send_hpb.</w:t>
+      </w:r>
+    </w:p>
+    <w:p>
+      <w:pPr>
+        <w:pStyle w:val="ListParagraph"/>
+        <w:numPr>
+          <w:ilvl w:val="0"/>
+          <w:numId w:val="1"/>
+        </w:numPr>
+      </w:pPr>
+      <w:r>
+        <w:t>‘i_hpb_data’</w:t>
+      </w:r>
+      <w:r>
+        <w:t>[127:0]</w:t>
+      </w:r>
+      <w:r>
+        <w:t xml:space="preserve"> shall be latched internally</w:t>
+      </w:r>
+      <w:r>
+        <w:t xml:space="preserve"> in ‘latch_data’[127:0]</w:t>
+      </w:r>
+      <w:r>
+        <w:t xml:space="preserve"> when the state transitions from prepare to send_hpb.</w:t>
+      </w:r>
+    </w:p>
+    <w:p>
+      <w:pPr>
+        <w:pStyle w:val="ListParagraph"/>
+        <w:numPr>
+          <w:ilvl w:val="0"/>
+          <w:numId w:val="1"/>
+        </w:numPr>
+      </w:pPr>
+      <w:r>
+        <w:t>The state shall transition from send_hpb to send after one clock cycle.</w:t>
+      </w:r>
+    </w:p>
+    <w:p>
+      <w:pPr>
+        <w:pStyle w:val="ListParagraph"/>
+        <w:numPr>
+          <w:ilvl w:val="0"/>
+          <w:numId w:val="1"/>
+        </w:numPr>
+      </w:pPr>
+      <w:r>
+        <w:t>The state shall transition from prepare to send_fifo when ‘i_busy_can’ is set to 0, ‘i_cen’ is set to 1, ‘i_hpbfull’ is set to 0 and ‘i_tx_empty’ is set to 0.</w:t>
+      </w:r>
+    </w:p>
+    <w:p>
+      <w:pPr>
+        <w:pStyle w:val="ListParagraph"/>
+        <w:numPr>
+          <w:ilvl w:val="0"/>
+          <w:numId w:val="1"/>
+        </w:numPr>
+      </w:pPr>
+      <w:r>
+        <w:t>‘o_fifo_r_en’ shall be pulsed for one system clock cycle when the state transitions from prepare to send_fifo.</w:t>
+      </w:r>
+    </w:p>
+    <w:p>
+      <w:pPr>
+        <w:pStyle w:val="ListParagraph"/>
+        <w:numPr>
+          <w:ilvl w:val="0"/>
+          <w:numId w:val="1"/>
+        </w:numPr>
+      </w:pPr>
+      <w:r>
+        <w:t>‘i_fifo_data’</w:t>
+      </w:r>
+      <w:r>
+        <w:t>[127:0]</w:t>
+      </w:r>
+      <w:r>
+        <w:t xml:space="preserve"> shall be latched internally </w:t>
+      </w:r>
+      <w:r>
+        <w:t xml:space="preserve">to ‘latch_data’[127:0] </w:t>
+      </w:r>
+      <w:r>
+        <w:t>when the state transitions from prepare to send_fifo.</w:t>
+      </w:r>
+    </w:p>
+    <w:p>
+      <w:pPr>
+        <w:pStyle w:val="ListParagraph"/>
+        <w:numPr>
+          <w:ilvl w:val="0"/>
+          <w:numId w:val="1"/>
+        </w:numPr>
+      </w:pPr>
+      <w:r>
+        <w:t>The state shall transition from send_fifo to send after one clock cycle.</w:t>
+      </w:r>
+    </w:p>
+    <w:p>
+      <w:pPr>
+        <w:pStyle w:val="ListParagraph"/>
+        <w:numPr>
+          <w:ilvl w:val="0"/>
+          <w:numId w:val="1"/>
+        </w:numPr>
+      </w:pPr>
+      <w:r>
+        <w:t>‘o_send_en’ shall be set to 1 when the state is in send</w:t>
+      </w:r>
       <w:r>
         <w:t>.</w:t>
       </w:r>
@@ -388,73 +335,35 @@
         </w:numPr>
       </w:pPr>
       <w:r>
-        <w:t xml:space="preserve">The state shall transition from prepare to </w:t>
-      </w:r>
-      <w:proofErr w:type="spellStart"/>
-      <w:r>
-        <w:t>send_fifo</w:t>
-      </w:r>
-      <w:proofErr w:type="spellEnd"/>
-      <w:r>
-        <w:t xml:space="preserve"> when ‘</w:t>
-      </w:r>
-      <w:proofErr w:type="spellStart"/>
-      <w:r>
-        <w:t>i_busy_can</w:t>
-      </w:r>
-      <w:proofErr w:type="spellEnd"/>
-      <w:r>
-        <w:t>’ is set to 0, ‘</w:t>
-      </w:r>
-      <w:proofErr w:type="spellStart"/>
-      <w:r>
-        <w:t>i_cen</w:t>
-      </w:r>
-      <w:proofErr w:type="spellEnd"/>
-      <w:r>
-        <w:t>’ is set to 1, ‘</w:t>
-      </w:r>
-      <w:proofErr w:type="spellStart"/>
-      <w:r>
-        <w:t>i_hpbfull</w:t>
-      </w:r>
-      <w:proofErr w:type="spellEnd"/>
-      <w:r>
-        <w:t>’ is set to 0 and ‘</w:t>
-      </w:r>
-      <w:proofErr w:type="spellStart"/>
-      <w:r>
-        <w:t>i_tx_empty</w:t>
-      </w:r>
-      <w:proofErr w:type="spellEnd"/>
-      <w:r>
-        <w:t>’ is set to 0.</w:t>
-      </w:r>
-    </w:p>
-    <w:p>
-      <w:pPr>
-        <w:pStyle w:val="ListParagraph"/>
-        <w:numPr>
-          <w:ilvl w:val="0"/>
-          <w:numId w:val="1"/>
-        </w:numPr>
-      </w:pPr>
-      <w:r>
-        <w:t>‘</w:t>
-      </w:r>
-      <w:proofErr w:type="spellStart"/>
-      <w:r>
-        <w:t>o_fifo_r_en</w:t>
-      </w:r>
-      <w:proofErr w:type="spellEnd"/>
-      <w:r>
-        <w:t xml:space="preserve">’ shall be pulsed for one system clock cycle when the state transitions from prepare to </w:t>
-      </w:r>
-      <w:proofErr w:type="spellStart"/>
-      <w:r>
-        <w:t>send_fifo</w:t>
-      </w:r>
-      <w:proofErr w:type="spellEnd"/>
+        <w:t>‘o_send_data’</w:t>
+      </w:r>
+      <w:r>
+        <w:t>[127:0]</w:t>
+      </w:r>
+      <w:r>
+        <w:t xml:space="preserve"> shall be set to the latched data when the state is in send.</w:t>
+      </w:r>
+    </w:p>
+    <w:p>
+      <w:pPr>
+        <w:pStyle w:val="ListParagraph"/>
+        <w:numPr>
+          <w:ilvl w:val="0"/>
+          <w:numId w:val="1"/>
+        </w:numPr>
+      </w:pPr>
+      <w:r>
+        <w:t xml:space="preserve">The state shall transition from send to </w:t>
+      </w:r>
+      <w:r>
+        <w:t>prepare</w:t>
+      </w:r>
+      <w:r>
+        <w:t xml:space="preserve"> when ‘i_busy_can’ is set to 1</w:t>
+      </w:r>
+      <w:r>
+        <w:t xml:space="preserve"> and ‘i_cen’ is set to 1</w:t>
+      </w:r>
       <w:r>
         <w:t>.</w:t>
       </w:r>
@@ -468,198 +377,16 @@
         </w:numPr>
       </w:pPr>
       <w:r>
-        <w:t>‘</w:t>
-      </w:r>
-      <w:proofErr w:type="spellStart"/>
-      <w:r>
-        <w:t>i_fifo_data</w:t>
-      </w:r>
-      <w:proofErr w:type="spellEnd"/>
-      <w:proofErr w:type="gramStart"/>
-      <w:r>
-        <w:t>’</w:t>
-      </w:r>
-      <w:r>
-        <w:t>[</w:t>
-      </w:r>
-      <w:proofErr w:type="gramEnd"/>
-      <w:r>
-        <w:t>127:0]</w:t>
-      </w:r>
-      <w:r>
-        <w:t xml:space="preserve"> shall be latched internally when the state transitions from prepare to </w:t>
-      </w:r>
-      <w:proofErr w:type="spellStart"/>
-      <w:r>
-        <w:t>send_fifo</w:t>
-      </w:r>
-      <w:proofErr w:type="spellEnd"/>
-      <w:r>
-        <w:t>.</w:t>
-      </w:r>
-    </w:p>
-    <w:p>
-      <w:pPr>
-        <w:pStyle w:val="ListParagraph"/>
-        <w:numPr>
-          <w:ilvl w:val="0"/>
-          <w:numId w:val="1"/>
-        </w:numPr>
-      </w:pPr>
-      <w:r>
-        <w:t>‘</w:t>
-      </w:r>
-      <w:proofErr w:type="spellStart"/>
-      <w:r>
-        <w:t>o_send_en</w:t>
-      </w:r>
-      <w:proofErr w:type="spellEnd"/>
-      <w:r>
-        <w:t xml:space="preserve">’ shall be set to 1 when the state is in </w:t>
-      </w:r>
-      <w:proofErr w:type="spellStart"/>
-      <w:r>
-        <w:t>send_hpb</w:t>
-      </w:r>
-      <w:proofErr w:type="spellEnd"/>
-      <w:r>
-        <w:t xml:space="preserve"> or </w:t>
-      </w:r>
-      <w:proofErr w:type="spellStart"/>
-      <w:r>
-        <w:t>send_fifo</w:t>
-      </w:r>
-      <w:proofErr w:type="spellEnd"/>
-      <w:r>
-        <w:t>.</w:t>
-      </w:r>
-    </w:p>
-    <w:p>
-      <w:pPr>
-        <w:pStyle w:val="ListParagraph"/>
-        <w:numPr>
-          <w:ilvl w:val="0"/>
-          <w:numId w:val="1"/>
-        </w:numPr>
-      </w:pPr>
-      <w:r>
-        <w:t>‘</w:t>
-      </w:r>
-      <w:proofErr w:type="spellStart"/>
-      <w:r>
-        <w:t>o_send_data</w:t>
-      </w:r>
-      <w:proofErr w:type="spellEnd"/>
-      <w:proofErr w:type="gramStart"/>
-      <w:r>
-        <w:t>’</w:t>
-      </w:r>
-      <w:r>
-        <w:t>[</w:t>
-      </w:r>
-      <w:proofErr w:type="gramEnd"/>
-      <w:r>
-        <w:t>127:0]</w:t>
-      </w:r>
-      <w:r>
-        <w:t xml:space="preserve"> shall be set to the latched data when the state is in </w:t>
-      </w:r>
-      <w:proofErr w:type="spellStart"/>
-      <w:r>
-        <w:t>send_hpb</w:t>
-      </w:r>
-      <w:proofErr w:type="spellEnd"/>
-      <w:r>
-        <w:t xml:space="preserve"> or </w:t>
-      </w:r>
-      <w:proofErr w:type="spellStart"/>
-      <w:r>
-        <w:t>send_fifo</w:t>
-      </w:r>
-      <w:proofErr w:type="spellEnd"/>
-      <w:r>
-        <w:t>.</w:t>
-      </w:r>
-    </w:p>
-    <w:p>
-      <w:pPr>
-        <w:pStyle w:val="ListParagraph"/>
-        <w:numPr>
-          <w:ilvl w:val="0"/>
-          <w:numId w:val="1"/>
-        </w:numPr>
-      </w:pPr>
-      <w:r>
-        <w:t xml:space="preserve">The state shall transition from </w:t>
-      </w:r>
-      <w:proofErr w:type="spellStart"/>
-      <w:r>
-        <w:t>send_hpb</w:t>
-      </w:r>
-      <w:proofErr w:type="spellEnd"/>
-      <w:r>
-        <w:t xml:space="preserve"> to idle when ‘</w:t>
-      </w:r>
-      <w:proofErr w:type="spellStart"/>
-      <w:r>
-        <w:t>i_busy_can</w:t>
-      </w:r>
-      <w:proofErr w:type="spellEnd"/>
-      <w:r>
-        <w:t>’ is set to 1</w:t>
-      </w:r>
-      <w:r>
-        <w:t xml:space="preserve"> and ‘</w:t>
-      </w:r>
-      <w:proofErr w:type="spellStart"/>
-      <w:r>
-        <w:t>i_cen</w:t>
-      </w:r>
-      <w:proofErr w:type="spellEnd"/>
-      <w:r>
-        <w:t>’ is set to 1</w:t>
-      </w:r>
-      <w:r>
-        <w:t>.</w:t>
-      </w:r>
-    </w:p>
-    <w:p>
-      <w:pPr>
-        <w:pStyle w:val="ListParagraph"/>
-        <w:numPr>
-          <w:ilvl w:val="0"/>
-          <w:numId w:val="1"/>
-        </w:numPr>
-      </w:pPr>
-      <w:r>
-        <w:t xml:space="preserve">The state shall transition from </w:t>
-      </w:r>
-      <w:proofErr w:type="spellStart"/>
-      <w:r>
-        <w:t>send_fifo</w:t>
-      </w:r>
-      <w:proofErr w:type="spellEnd"/>
-      <w:r>
-        <w:t xml:space="preserve"> to idle when ‘</w:t>
-      </w:r>
-      <w:proofErr w:type="spellStart"/>
-      <w:r>
-        <w:t>i_busy_can</w:t>
-      </w:r>
-      <w:proofErr w:type="spellEnd"/>
-      <w:r>
-        <w:t>’ is set to 1</w:t>
-      </w:r>
-      <w:r>
-        <w:t xml:space="preserve"> and ‘</w:t>
-      </w:r>
-      <w:proofErr w:type="spellStart"/>
-      <w:r>
-        <w:t>i_cen</w:t>
-      </w:r>
-      <w:proofErr w:type="spellEnd"/>
-      <w:r>
-        <w:t>’ is set to 1</w:t>
+        <w:t xml:space="preserve">The state shall transition from send to </w:t>
+      </w:r>
+      <w:r>
+        <w:t>prepare</w:t>
+      </w:r>
+      <w:r>
+        <w:t xml:space="preserve"> when ‘i_busy_can’ is set to 1</w:t>
+      </w:r>
+      <w:r>
+        <w:t xml:space="preserve"> and ‘i_cen’ is set to 1</w:t>
       </w:r>
       <w:r>
         <w:t>.</w:t>

</xml_diff>

<commit_message>
CAN1-47 #fixed issues in TXPL reqs by Waseem
</commit_message>
<xml_diff>
--- a/Documentations/Requirements/TX_Priority_Logic.docx
+++ b/Documentations/Requirements/TX_Priority_Logic.docx
@@ -26,25 +26,94 @@
         </w:numPr>
       </w:pPr>
       <w:r>
-        <w:t>‘o_send_data’[127:0], ‘o_send_en’, ‘o_hpb_r_en’ and ‘o_fifo_r_en’ outputs</w:t>
-      </w:r>
-      <w:r>
-        <w:t xml:space="preserve"> shall be set to zeros when ‘i_reset’ is set to 1.</w:t>
-      </w:r>
-    </w:p>
-    <w:p>
-      <w:pPr>
-        <w:pStyle w:val="ListParagraph"/>
-        <w:numPr>
-          <w:ilvl w:val="0"/>
-          <w:numId w:val="1"/>
-        </w:numPr>
-      </w:pPr>
-      <w:r>
-        <w:t xml:space="preserve">‘o_send_data’[127:0] </w:t>
-      </w:r>
-      <w:r>
-        <w:t>shall be synchronized to the CAN clock</w:t>
+        <w:t>‘</w:t>
+      </w:r>
+      <w:proofErr w:type="spellStart"/>
+      <w:r>
+        <w:t>o_send_data</w:t>
+      </w:r>
+      <w:proofErr w:type="spellEnd"/>
+      <w:proofErr w:type="gramStart"/>
+      <w:r>
+        <w:t>’[</w:t>
+      </w:r>
+      <w:proofErr w:type="gramEnd"/>
+      <w:r>
+        <w:t>127:0], ‘</w:t>
+      </w:r>
+      <w:proofErr w:type="spellStart"/>
+      <w:r>
+        <w:t>o_send_en</w:t>
+      </w:r>
+      <w:proofErr w:type="spellEnd"/>
+      <w:r>
+        <w:t>’, ‘</w:t>
+      </w:r>
+      <w:proofErr w:type="spellStart"/>
+      <w:r>
+        <w:t>o_hpb_r_en</w:t>
+      </w:r>
+      <w:proofErr w:type="spellEnd"/>
+      <w:r>
+        <w:t>’ and ‘</w:t>
+      </w:r>
+      <w:proofErr w:type="spellStart"/>
+      <w:r>
+        <w:t>o_fifo_r_en</w:t>
+      </w:r>
+      <w:proofErr w:type="spellEnd"/>
+      <w:r>
+        <w:t>’ outputs</w:t>
+      </w:r>
+      <w:r>
+        <w:t xml:space="preserve"> shall be set to zeros when ‘</w:t>
+      </w:r>
+      <w:proofErr w:type="spellStart"/>
+      <w:r>
+        <w:t>i_reset</w:t>
+      </w:r>
+      <w:proofErr w:type="spellEnd"/>
+      <w:r>
+        <w:t>’ is set to 1.</w:t>
+      </w:r>
+    </w:p>
+    <w:p>
+      <w:pPr>
+        <w:pStyle w:val="ListParagraph"/>
+        <w:numPr>
+          <w:ilvl w:val="0"/>
+          <w:numId w:val="1"/>
+        </w:numPr>
+      </w:pPr>
+      <w:r>
+        <w:t>‘</w:t>
+      </w:r>
+      <w:proofErr w:type="spellStart"/>
+      <w:r>
+        <w:t>o_send_data</w:t>
+      </w:r>
+      <w:proofErr w:type="spellEnd"/>
+      <w:proofErr w:type="gramStart"/>
+      <w:r>
+        <w:t>’[</w:t>
+      </w:r>
+      <w:proofErr w:type="gramEnd"/>
+      <w:r>
+        <w:t xml:space="preserve">127:0] </w:t>
+      </w:r>
+      <w:r>
+        <w:t xml:space="preserve">shall be synchronized to </w:t>
+      </w:r>
+      <w:r>
+        <w:t>‘</w:t>
+      </w:r>
+      <w:proofErr w:type="spellStart"/>
+      <w:r>
+        <w:t>i_can_clk</w:t>
+      </w:r>
+      <w:proofErr w:type="spellEnd"/>
+      <w:r>
+        <w:t>’</w:t>
       </w:r>
       <w:r>
         <w:t>.</w:t>
@@ -59,31 +128,89 @@
         </w:numPr>
       </w:pPr>
       <w:r>
-        <w:t>‘o_send_en’ shall be synchronized to the CAN clock.</w:t>
-      </w:r>
-    </w:p>
-    <w:p>
-      <w:pPr>
-        <w:pStyle w:val="ListParagraph"/>
-        <w:numPr>
-          <w:ilvl w:val="0"/>
-          <w:numId w:val="1"/>
-        </w:numPr>
-      </w:pPr>
-      <w:r>
-        <w:t>‘i_busy_can’ shall be synchronized to the system clock.</w:t>
-      </w:r>
-    </w:p>
-    <w:p>
-      <w:pPr>
-        <w:pStyle w:val="ListParagraph"/>
-        <w:numPr>
-          <w:ilvl w:val="0"/>
-          <w:numId w:val="1"/>
-        </w:numPr>
-      </w:pPr>
-      <w:r>
-        <w:t>All state transitions and signal manipulation shall occur using system clock.</w:t>
+        <w:t>‘</w:t>
+      </w:r>
+      <w:proofErr w:type="spellStart"/>
+      <w:r>
+        <w:t>o_send_en</w:t>
+      </w:r>
+      <w:proofErr w:type="spellEnd"/>
+      <w:r>
+        <w:t xml:space="preserve">’ shall be synchronized to </w:t>
+      </w:r>
+      <w:r>
+        <w:t>‘</w:t>
+      </w:r>
+      <w:proofErr w:type="spellStart"/>
+      <w:r>
+        <w:t>i_can_clk</w:t>
+      </w:r>
+      <w:proofErr w:type="spellEnd"/>
+      <w:r>
+        <w:t>’</w:t>
+      </w:r>
+      <w:r>
+        <w:t>.</w:t>
+      </w:r>
+    </w:p>
+    <w:p>
+      <w:pPr>
+        <w:pStyle w:val="ListParagraph"/>
+        <w:numPr>
+          <w:ilvl w:val="0"/>
+          <w:numId w:val="1"/>
+        </w:numPr>
+      </w:pPr>
+      <w:r>
+        <w:t>‘</w:t>
+      </w:r>
+      <w:proofErr w:type="spellStart"/>
+      <w:r>
+        <w:t>i_busy_can</w:t>
+      </w:r>
+      <w:proofErr w:type="spellEnd"/>
+      <w:r>
+        <w:t xml:space="preserve">’ shall be synchronized to </w:t>
+      </w:r>
+      <w:r>
+        <w:t>‘</w:t>
+      </w:r>
+      <w:proofErr w:type="spellStart"/>
+      <w:r>
+        <w:t>i_sys_clk</w:t>
+      </w:r>
+      <w:proofErr w:type="spellEnd"/>
+      <w:r>
+        <w:t>’</w:t>
+      </w:r>
+      <w:r>
+        <w:t>.</w:t>
+      </w:r>
+    </w:p>
+    <w:p>
+      <w:pPr>
+        <w:pStyle w:val="ListParagraph"/>
+        <w:numPr>
+          <w:ilvl w:val="0"/>
+          <w:numId w:val="1"/>
+        </w:numPr>
+      </w:pPr>
+      <w:r>
+        <w:t xml:space="preserve">All state transitions and signal manipulation shall occur using </w:t>
+      </w:r>
+      <w:r>
+        <w:t>‘</w:t>
+      </w:r>
+      <w:proofErr w:type="spellStart"/>
+      <w:r>
+        <w:t>i_sys_clk</w:t>
+      </w:r>
+      <w:proofErr w:type="spellEnd"/>
+      <w:r>
+        <w:t>’</w:t>
+      </w:r>
+      <w:r>
+        <w:t>.</w:t>
       </w:r>
     </w:p>
     <w:p>
@@ -103,15 +230,22 @@
       <w:r>
         <w:t xml:space="preserve">state machine shall have at least the following states: idle, prepare, </w:t>
       </w:r>
+      <w:proofErr w:type="spellStart"/>
       <w:r>
         <w:t>send_hpb</w:t>
       </w:r>
+      <w:proofErr w:type="spellEnd"/>
       <w:r>
         <w:t>,</w:t>
       </w:r>
       <w:r>
-        <w:t xml:space="preserve"> send_fifo</w:t>
-      </w:r>
+        <w:t xml:space="preserve"> </w:t>
+      </w:r>
+      <w:proofErr w:type="spellStart"/>
+      <w:r>
+        <w:t>send_fifo</w:t>
+      </w:r>
+      <w:proofErr w:type="spellEnd"/>
       <w:r>
         <w:t xml:space="preserve"> and send</w:t>
       </w:r>
@@ -128,37 +262,59 @@
         </w:numPr>
       </w:pPr>
       <w:r>
-        <w:t>The state machine shall be initialized at idle state.</w:t>
-      </w:r>
-    </w:p>
-    <w:p>
-      <w:pPr>
-        <w:pStyle w:val="ListParagraph"/>
-        <w:numPr>
-          <w:ilvl w:val="0"/>
-          <w:numId w:val="1"/>
-        </w:numPr>
-      </w:pPr>
-      <w:r>
-        <w:t xml:space="preserve">The state machine shall </w:t>
+        <w:t>‘state’</w:t>
+      </w:r>
+      <w:r>
+        <w:t xml:space="preserve"> shall be initialized at idle state.</w:t>
+      </w:r>
+    </w:p>
+    <w:p>
+      <w:pPr>
+        <w:pStyle w:val="ListParagraph"/>
+        <w:numPr>
+          <w:ilvl w:val="0"/>
+          <w:numId w:val="1"/>
+        </w:numPr>
+      </w:pPr>
+      <w:r>
+        <w:t>‘state’</w:t>
+      </w:r>
+      <w:r>
+        <w:t xml:space="preserve"> shall </w:t>
       </w:r>
       <w:r>
         <w:t>transition to and stay in</w:t>
       </w:r>
       <w:r>
-        <w:t xml:space="preserve"> idle state when ‘i_reset’ is set to 1.</w:t>
-      </w:r>
-    </w:p>
-    <w:p>
-      <w:pPr>
-        <w:pStyle w:val="ListParagraph"/>
-        <w:numPr>
-          <w:ilvl w:val="0"/>
-          <w:numId w:val="1"/>
-        </w:numPr>
-      </w:pPr>
-      <w:r>
-        <w:t xml:space="preserve">‘o_send_en’ shall be set to 0 </w:t>
+        <w:t xml:space="preserve"> idle state when ‘</w:t>
+      </w:r>
+      <w:proofErr w:type="spellStart"/>
+      <w:r>
+        <w:t>i_reset</w:t>
+      </w:r>
+      <w:proofErr w:type="spellEnd"/>
+      <w:r>
+        <w:t>’ is set to 1.</w:t>
+      </w:r>
+    </w:p>
+    <w:p>
+      <w:pPr>
+        <w:pStyle w:val="ListParagraph"/>
+        <w:numPr>
+          <w:ilvl w:val="0"/>
+          <w:numId w:val="1"/>
+        </w:numPr>
+      </w:pPr>
+      <w:r>
+        <w:t>‘</w:t>
+      </w:r>
+      <w:proofErr w:type="spellStart"/>
+      <w:r>
+        <w:t>o_send_en</w:t>
+      </w:r>
+      <w:proofErr w:type="spellEnd"/>
+      <w:r>
+        <w:t xml:space="preserve">’ shall be set to 0 </w:t>
       </w:r>
       <w:r>
         <w:t>in all s</w:t>
@@ -188,140 +344,299 @@
         </w:numPr>
       </w:pPr>
       <w:r>
-        <w:t>The state shall transition from idle to prepare when ‘i_busy_can’ is set to 0 and ‘i_cen’ is set to 1.</w:t>
-      </w:r>
-    </w:p>
-    <w:p>
-      <w:pPr>
-        <w:pStyle w:val="ListParagraph"/>
-        <w:numPr>
-          <w:ilvl w:val="0"/>
-          <w:numId w:val="1"/>
-        </w:numPr>
-      </w:pPr>
-      <w:r>
-        <w:t>The state shall transition from prepare to send_hpb when ‘i_busy_can’ is set to 0, ‘i_cen’ is set to 1 and ‘i_hpbfull’ is set to 1.</w:t>
-      </w:r>
-    </w:p>
-    <w:p>
-      <w:pPr>
-        <w:pStyle w:val="ListParagraph"/>
-        <w:numPr>
-          <w:ilvl w:val="0"/>
-          <w:numId w:val="1"/>
-        </w:numPr>
-      </w:pPr>
-      <w:r>
-        <w:t>‘o_hpb_r_en’ shall be pulsed for one system clock cycle when the state transitions from prepare to send_hpb.</w:t>
-      </w:r>
-    </w:p>
-    <w:p>
-      <w:pPr>
-        <w:pStyle w:val="ListParagraph"/>
-        <w:numPr>
-          <w:ilvl w:val="0"/>
-          <w:numId w:val="1"/>
-        </w:numPr>
-      </w:pPr>
-      <w:r>
-        <w:t>‘i_hpb_data’</w:t>
-      </w:r>
-      <w:r>
-        <w:t>[127:0]</w:t>
+        <w:t>The state shall transition from idle to prepare when ‘</w:t>
+      </w:r>
+      <w:proofErr w:type="spellStart"/>
+      <w:r>
+        <w:t>i_busy_can</w:t>
+      </w:r>
+      <w:proofErr w:type="spellEnd"/>
+      <w:r>
+        <w:t>’ is set to 0 and ‘</w:t>
+      </w:r>
+      <w:proofErr w:type="spellStart"/>
+      <w:r>
+        <w:t>i_cen</w:t>
+      </w:r>
+      <w:proofErr w:type="spellEnd"/>
+      <w:r>
+        <w:t>’ is set to 1.</w:t>
+      </w:r>
+    </w:p>
+    <w:p>
+      <w:pPr>
+        <w:pStyle w:val="ListParagraph"/>
+        <w:numPr>
+          <w:ilvl w:val="0"/>
+          <w:numId w:val="1"/>
+        </w:numPr>
+      </w:pPr>
+      <w:r>
+        <w:t xml:space="preserve">The state shall transition from prepare to </w:t>
+      </w:r>
+      <w:proofErr w:type="spellStart"/>
+      <w:r>
+        <w:t>send_hpb</w:t>
+      </w:r>
+      <w:proofErr w:type="spellEnd"/>
+      <w:r>
+        <w:t xml:space="preserve"> when ‘</w:t>
+      </w:r>
+      <w:proofErr w:type="spellStart"/>
+      <w:r>
+        <w:t>i_busy_can</w:t>
+      </w:r>
+      <w:proofErr w:type="spellEnd"/>
+      <w:r>
+        <w:t>’ is set to 0, ‘</w:t>
+      </w:r>
+      <w:proofErr w:type="spellStart"/>
+      <w:r>
+        <w:t>i_cen</w:t>
+      </w:r>
+      <w:proofErr w:type="spellEnd"/>
+      <w:r>
+        <w:t>’ is set to 1 and ‘</w:t>
+      </w:r>
+      <w:proofErr w:type="spellStart"/>
+      <w:r>
+        <w:t>i_hpbfull</w:t>
+      </w:r>
+      <w:proofErr w:type="spellEnd"/>
+      <w:r>
+        <w:t>’ is set to 1.</w:t>
+      </w:r>
+    </w:p>
+    <w:p>
+      <w:pPr>
+        <w:pStyle w:val="ListParagraph"/>
+        <w:numPr>
+          <w:ilvl w:val="0"/>
+          <w:numId w:val="1"/>
+        </w:numPr>
+      </w:pPr>
+      <w:r>
+        <w:t>‘</w:t>
+      </w:r>
+      <w:proofErr w:type="spellStart"/>
+      <w:r>
+        <w:t>o_hpb_r_en</w:t>
+      </w:r>
+      <w:proofErr w:type="spellEnd"/>
+      <w:r>
+        <w:t xml:space="preserve">’ shall be pulsed for one system clock cycle when the state transitions from prepare to </w:t>
+      </w:r>
+      <w:proofErr w:type="spellStart"/>
+      <w:r>
+        <w:t>send_hpb</w:t>
+      </w:r>
+      <w:proofErr w:type="spellEnd"/>
+      <w:r>
+        <w:t>.</w:t>
+      </w:r>
+    </w:p>
+    <w:p>
+      <w:pPr>
+        <w:pStyle w:val="ListParagraph"/>
+        <w:numPr>
+          <w:ilvl w:val="0"/>
+          <w:numId w:val="1"/>
+        </w:numPr>
+      </w:pPr>
+      <w:r>
+        <w:t>‘</w:t>
+      </w:r>
+      <w:proofErr w:type="spellStart"/>
+      <w:r>
+        <w:t>i_hpb_data</w:t>
+      </w:r>
+      <w:proofErr w:type="spellEnd"/>
+      <w:proofErr w:type="gramStart"/>
+      <w:r>
+        <w:t>’</w:t>
+      </w:r>
+      <w:r>
+        <w:t>[</w:t>
+      </w:r>
+      <w:proofErr w:type="gramEnd"/>
+      <w:r>
+        <w:t>127:0]</w:t>
       </w:r>
       <w:r>
         <w:t xml:space="preserve"> shall be latched internally</w:t>
       </w:r>
       <w:r>
-        <w:t xml:space="preserve"> in ‘latch_data’[127:0]</w:t>
-      </w:r>
-      <w:r>
-        <w:t xml:space="preserve"> when the state transitions from prepare to send_hpb.</w:t>
-      </w:r>
-    </w:p>
-    <w:p>
-      <w:pPr>
-        <w:pStyle w:val="ListParagraph"/>
-        <w:numPr>
-          <w:ilvl w:val="0"/>
-          <w:numId w:val="1"/>
-        </w:numPr>
-      </w:pPr>
-      <w:r>
-        <w:t>The state shall transition from send_hpb to send after one clock cycle.</w:t>
-      </w:r>
-    </w:p>
-    <w:p>
-      <w:pPr>
-        <w:pStyle w:val="ListParagraph"/>
-        <w:numPr>
-          <w:ilvl w:val="0"/>
-          <w:numId w:val="1"/>
-        </w:numPr>
-      </w:pPr>
-      <w:r>
-        <w:t>The state shall transition from prepare to send_fifo when ‘i_busy_can’ is set to 0, ‘i_cen’ is set to 1, ‘i_hpbfull’ is set to 0 and ‘i_tx_empty’ is set to 0.</w:t>
-      </w:r>
-    </w:p>
-    <w:p>
-      <w:pPr>
-        <w:pStyle w:val="ListParagraph"/>
-        <w:numPr>
-          <w:ilvl w:val="0"/>
-          <w:numId w:val="1"/>
-        </w:numPr>
-      </w:pPr>
-      <w:r>
-        <w:t>‘o_fifo_r_en’ shall be pulsed for one system clock cycle when the state transitions from prepare to send_fifo.</w:t>
-      </w:r>
-    </w:p>
-    <w:p>
-      <w:pPr>
-        <w:pStyle w:val="ListParagraph"/>
-        <w:numPr>
-          <w:ilvl w:val="0"/>
-          <w:numId w:val="1"/>
-        </w:numPr>
-      </w:pPr>
-      <w:r>
-        <w:t>‘i_fifo_data’</w:t>
-      </w:r>
-      <w:r>
-        <w:t>[127:0]</w:t>
+        <w:t xml:space="preserve"> in ‘</w:t>
+      </w:r>
+      <w:proofErr w:type="spellStart"/>
+      <w:r>
+        <w:t>latch_data</w:t>
+      </w:r>
+      <w:proofErr w:type="spellEnd"/>
+      <w:r>
+        <w:t>’[127:0]</w:t>
+      </w:r>
+      <w:r>
+        <w:t xml:space="preserve"> when the state transitions from prepare to </w:t>
+      </w:r>
+      <w:proofErr w:type="spellStart"/>
+      <w:r>
+        <w:t>send_hpb</w:t>
+      </w:r>
+      <w:proofErr w:type="spellEnd"/>
+      <w:r>
+        <w:t>.</w:t>
+      </w:r>
+    </w:p>
+    <w:p>
+      <w:pPr>
+        <w:pStyle w:val="ListParagraph"/>
+        <w:numPr>
+          <w:ilvl w:val="0"/>
+          <w:numId w:val="1"/>
+        </w:numPr>
+      </w:pPr>
+      <w:r>
+        <w:t xml:space="preserve">The state shall transition from </w:t>
+      </w:r>
+      <w:proofErr w:type="spellStart"/>
+      <w:r>
+        <w:t>send_hpb</w:t>
+      </w:r>
+      <w:proofErr w:type="spellEnd"/>
+      <w:r>
+        <w:t xml:space="preserve"> to send after one clock cycle.</w:t>
+      </w:r>
+    </w:p>
+    <w:p>
+      <w:pPr>
+        <w:pStyle w:val="ListParagraph"/>
+        <w:numPr>
+          <w:ilvl w:val="0"/>
+          <w:numId w:val="1"/>
+        </w:numPr>
+      </w:pPr>
+      <w:r>
+        <w:t xml:space="preserve">The state shall transition from prepare to </w:t>
+      </w:r>
+      <w:proofErr w:type="spellStart"/>
+      <w:r>
+        <w:t>send_fifo</w:t>
+      </w:r>
+      <w:proofErr w:type="spellEnd"/>
+      <w:r>
+        <w:t xml:space="preserve"> when ‘</w:t>
+      </w:r>
+      <w:proofErr w:type="spellStart"/>
+      <w:r>
+        <w:t>i_busy_can</w:t>
+      </w:r>
+      <w:proofErr w:type="spellEnd"/>
+      <w:r>
+        <w:t>’ is set to 0, ‘</w:t>
+      </w:r>
+      <w:proofErr w:type="spellStart"/>
+      <w:r>
+        <w:t>i_cen</w:t>
+      </w:r>
+      <w:proofErr w:type="spellEnd"/>
+      <w:r>
+        <w:t>’ is set to 1, ‘</w:t>
+      </w:r>
+      <w:proofErr w:type="spellStart"/>
+      <w:r>
+        <w:t>i_hpbfull</w:t>
+      </w:r>
+      <w:proofErr w:type="spellEnd"/>
+      <w:r>
+        <w:t>’ is set to 0 and ‘</w:t>
+      </w:r>
+      <w:proofErr w:type="spellStart"/>
+      <w:r>
+        <w:t>i_tx_empty</w:t>
+      </w:r>
+      <w:proofErr w:type="spellEnd"/>
+      <w:r>
+        <w:t>’ is set to 0.</w:t>
+      </w:r>
+    </w:p>
+    <w:p>
+      <w:pPr>
+        <w:pStyle w:val="ListParagraph"/>
+        <w:numPr>
+          <w:ilvl w:val="0"/>
+          <w:numId w:val="1"/>
+        </w:numPr>
+      </w:pPr>
+      <w:r>
+        <w:t>‘</w:t>
+      </w:r>
+      <w:proofErr w:type="spellStart"/>
+      <w:r>
+        <w:t>o_fifo_r_en</w:t>
+      </w:r>
+      <w:proofErr w:type="spellEnd"/>
+      <w:r>
+        <w:t xml:space="preserve">’ shall be pulsed for one system clock cycle when the state transitions from prepare to </w:t>
+      </w:r>
+      <w:proofErr w:type="spellStart"/>
+      <w:r>
+        <w:t>send_fifo</w:t>
+      </w:r>
+      <w:proofErr w:type="spellEnd"/>
+      <w:r>
+        <w:t>.</w:t>
+      </w:r>
+    </w:p>
+    <w:p>
+      <w:pPr>
+        <w:pStyle w:val="ListParagraph"/>
+        <w:numPr>
+          <w:ilvl w:val="0"/>
+          <w:numId w:val="1"/>
+        </w:numPr>
+      </w:pPr>
+      <w:r>
+        <w:t>‘</w:t>
+      </w:r>
+      <w:proofErr w:type="spellStart"/>
+      <w:r>
+        <w:t>i_fifo_data</w:t>
+      </w:r>
+      <w:proofErr w:type="spellEnd"/>
+      <w:proofErr w:type="gramStart"/>
+      <w:r>
+        <w:t>’</w:t>
+      </w:r>
+      <w:r>
+        <w:t>[</w:t>
+      </w:r>
+      <w:proofErr w:type="gramEnd"/>
+      <w:r>
+        <w:t>127:0]</w:t>
       </w:r>
       <w:r>
         <w:t xml:space="preserve"> shall be latched internally </w:t>
       </w:r>
       <w:r>
-        <w:t xml:space="preserve">to ‘latch_data’[127:0] </w:t>
-      </w:r>
-      <w:r>
-        <w:t>when the state transitions from prepare to send_fifo.</w:t>
-      </w:r>
-    </w:p>
-    <w:p>
-      <w:pPr>
-        <w:pStyle w:val="ListParagraph"/>
-        <w:numPr>
-          <w:ilvl w:val="0"/>
-          <w:numId w:val="1"/>
-        </w:numPr>
-      </w:pPr>
-      <w:r>
-        <w:t>The state shall transition from send_fifo to send after one clock cycle.</w:t>
-      </w:r>
-    </w:p>
-    <w:p>
-      <w:pPr>
-        <w:pStyle w:val="ListParagraph"/>
-        <w:numPr>
-          <w:ilvl w:val="0"/>
-          <w:numId w:val="1"/>
-        </w:numPr>
-      </w:pPr>
-      <w:r>
-        <w:t>‘o_send_en’ shall be set to 1 when the state is in send</w:t>
-      </w:r>
+        <w:t>to ‘</w:t>
+      </w:r>
+      <w:proofErr w:type="spellStart"/>
+      <w:r>
+        <w:t>latch_data</w:t>
+      </w:r>
+      <w:proofErr w:type="spellEnd"/>
+      <w:r>
+        <w:t xml:space="preserve">’[127:0] </w:t>
+      </w:r>
+      <w:r>
+        <w:t xml:space="preserve">when the state transitions from prepare to </w:t>
+      </w:r>
+      <w:proofErr w:type="spellStart"/>
+      <w:r>
+        <w:t>send_fifo</w:t>
+      </w:r>
+      <w:proofErr w:type="spellEnd"/>
       <w:r>
         <w:t>.</w:t>
       </w:r>
@@ -335,10 +650,66 @@
         </w:numPr>
       </w:pPr>
       <w:r>
-        <w:t>‘o_send_data’</w:t>
-      </w:r>
-      <w:r>
-        <w:t>[127:0]</w:t>
+        <w:t xml:space="preserve">The state shall transition from </w:t>
+      </w:r>
+      <w:proofErr w:type="spellStart"/>
+      <w:r>
+        <w:t>send_fifo</w:t>
+      </w:r>
+      <w:proofErr w:type="spellEnd"/>
+      <w:r>
+        <w:t xml:space="preserve"> to send after one clock cycle.</w:t>
+      </w:r>
+    </w:p>
+    <w:p>
+      <w:pPr>
+        <w:pStyle w:val="ListParagraph"/>
+        <w:numPr>
+          <w:ilvl w:val="0"/>
+          <w:numId w:val="1"/>
+        </w:numPr>
+      </w:pPr>
+      <w:r>
+        <w:t>‘</w:t>
+      </w:r>
+      <w:proofErr w:type="spellStart"/>
+      <w:r>
+        <w:t>o_send_en</w:t>
+      </w:r>
+      <w:proofErr w:type="spellEnd"/>
+      <w:r>
+        <w:t>’ shall be set to 1 when the state is in send</w:t>
+      </w:r>
+      <w:r>
+        <w:t>.</w:t>
+      </w:r>
+    </w:p>
+    <w:p>
+      <w:pPr>
+        <w:pStyle w:val="ListParagraph"/>
+        <w:numPr>
+          <w:ilvl w:val="0"/>
+          <w:numId w:val="1"/>
+        </w:numPr>
+      </w:pPr>
+      <w:r>
+        <w:t>‘</w:t>
+      </w:r>
+      <w:proofErr w:type="spellStart"/>
+      <w:r>
+        <w:t>o_send_data</w:t>
+      </w:r>
+      <w:proofErr w:type="spellEnd"/>
+      <w:proofErr w:type="gramStart"/>
+      <w:r>
+        <w:t>’</w:t>
+      </w:r>
+      <w:r>
+        <w:t>[</w:t>
+      </w:r>
+      <w:proofErr w:type="gramEnd"/>
+      <w:r>
+        <w:t>127:0]</w:t>
       </w:r>
       <w:r>
         <w:t xml:space="preserve"> shall be set to the latched data when the state is in send.</w:t>
@@ -359,34 +730,26 @@
         <w:t>prepare</w:t>
       </w:r>
       <w:r>
-        <w:t xml:space="preserve"> when ‘i_busy_can’ is set to 1</w:t>
-      </w:r>
-      <w:r>
-        <w:t xml:space="preserve"> and ‘i_cen’ is set to 1</w:t>
-      </w:r>
-      <w:r>
-        <w:t>.</w:t>
-      </w:r>
-    </w:p>
-    <w:p>
-      <w:pPr>
-        <w:pStyle w:val="ListParagraph"/>
-        <w:numPr>
-          <w:ilvl w:val="0"/>
-          <w:numId w:val="1"/>
-        </w:numPr>
-      </w:pPr>
-      <w:r>
-        <w:t xml:space="preserve">The state shall transition from send to </w:t>
-      </w:r>
-      <w:r>
-        <w:t>prepare</w:t>
-      </w:r>
-      <w:r>
-        <w:t xml:space="preserve"> when ‘i_busy_can’ is set to 1</w:t>
-      </w:r>
-      <w:r>
-        <w:t xml:space="preserve"> and ‘i_cen’ is set to 1</w:t>
+        <w:t xml:space="preserve"> when ‘</w:t>
+      </w:r>
+      <w:proofErr w:type="spellStart"/>
+      <w:r>
+        <w:t>i_busy_can</w:t>
+      </w:r>
+      <w:proofErr w:type="spellEnd"/>
+      <w:r>
+        <w:t>’ is set to 1</w:t>
+      </w:r>
+      <w:r>
+        <w:t xml:space="preserve"> and ‘</w:t>
+      </w:r>
+      <w:proofErr w:type="spellStart"/>
+      <w:r>
+        <w:t>i_cen</w:t>
+      </w:r>
+      <w:proofErr w:type="spellEnd"/>
+      <w:r>
+        <w:t>’ is set to 1</w:t>
       </w:r>
       <w:r>
         <w:t>.</w:t>

</xml_diff>